<commit_message>
Fix for 5th section test
(Heading size 18 was incorrectly set to 19)
</commit_message>
<xml_diff>
--- a/tests/Sec005.docx
+++ b/tests/Sec005.docx
@@ -71,22 +71,95 @@
       </w:pPr>
       <w:r>
         <w:rPr/>
+        <w:t>Line 2 under heading 19</w:t>
+      </w:r>
+    </w:p>
+    <w:p>
+      <w:pPr>
+        <w:pStyle w:val="style0"/>
+        <w:rPr>
+          <w:sz w:val="36"/>
+          <w:szCs w:val="36"/>
+        </w:rPr>
+      </w:pPr>
+      <w:r>
+        <w:rPr>
+          <w:sz w:val="36"/>
+          <w:szCs w:val="36"/>
+        </w:rPr>
+        <w:t>Heading 18</w:t>
+      </w:r>
+    </w:p>
+    <w:p>
+      <w:pPr>
+        <w:pStyle w:val="style0"/>
+        <w:rPr/>
+      </w:pPr>
+      <w:r>
+        <w:rPr/>
+        <w:t>Text under heading 18</w:t>
+      </w:r>
+    </w:p>
+    <w:p>
+      <w:pPr>
+        <w:pStyle w:val="style0"/>
+        <w:rPr/>
+      </w:pPr>
+      <w:bookmarkStart w:id="0" w:name="__DdeLink__1980_1386089311"/>
+      <w:r>
+        <w:rPr/>
         <w:t xml:space="preserve">Line 2 under heading </w:t>
       </w:r>
-      <w:r>
-        <w:rPr/>
-        <w:t>19</w:t>
-      </w:r>
-    </w:p>
-    <w:p>
-      <w:pPr>
-        <w:pStyle w:val="style0"/>
-        <w:rPr>
-          <w:sz w:val="38"/>
-          <w:szCs w:val="38"/>
-        </w:rPr>
-      </w:pPr>
-      <w:bookmarkStart w:id="0" w:name="__DdeLink__1980_1386089311"/>
+      <w:bookmarkEnd w:id="0"/>
+      <w:r>
+        <w:rPr/>
+        <w:t>18</w:t>
+      </w:r>
+    </w:p>
+    <w:p>
+      <w:pPr>
+        <w:pStyle w:val="style0"/>
+        <w:rPr>
+          <w:sz w:val="40"/>
+          <w:szCs w:val="40"/>
+        </w:rPr>
+      </w:pPr>
+      <w:r>
+        <w:rPr>
+          <w:sz w:val="40"/>
+          <w:szCs w:val="40"/>
+        </w:rPr>
+        <w:t>Heading 20</w:t>
+      </w:r>
+    </w:p>
+    <w:p>
+      <w:pPr>
+        <w:pStyle w:val="style0"/>
+        <w:rPr/>
+      </w:pPr>
+      <w:r>
+        <w:rPr/>
+        <w:t>Text under heading 20</w:t>
+      </w:r>
+    </w:p>
+    <w:p>
+      <w:pPr>
+        <w:pStyle w:val="style0"/>
+        <w:rPr/>
+      </w:pPr>
+      <w:r>
+        <w:rPr/>
+        <w:t>Line 2 under heading 20</w:t>
+      </w:r>
+    </w:p>
+    <w:p>
+      <w:pPr>
+        <w:pStyle w:val="style0"/>
+        <w:rPr>
+          <w:sz w:val="38"/>
+          <w:szCs w:val="38"/>
+        </w:rPr>
+      </w:pPr>
       <w:r>
         <w:rPr>
           <w:sz w:val="38"/>
@@ -110,87 +183,18 @@
         <w:pStyle w:val="style0"/>
         <w:rPr/>
       </w:pPr>
-      <w:bookmarkStart w:id="1" w:name="__DdeLink__1980_1386089311"/>
-      <w:r>
-        <w:rPr/>
-        <w:t xml:space="preserve">Line 2 under heading </w:t>
-      </w:r>
-      <w:bookmarkEnd w:id="1"/>
-      <w:r>
-        <w:rPr/>
-        <w:t>18</w:t>
-      </w:r>
-    </w:p>
-    <w:p>
-      <w:pPr>
-        <w:pStyle w:val="style0"/>
-        <w:rPr>
-          <w:sz w:val="40"/>
-          <w:szCs w:val="40"/>
-        </w:rPr>
-      </w:pPr>
-      <w:r>
-        <w:rPr>
-          <w:sz w:val="40"/>
-          <w:szCs w:val="40"/>
-        </w:rPr>
-        <w:t>Heading 20</w:t>
-      </w:r>
-    </w:p>
-    <w:p>
-      <w:pPr>
-        <w:pStyle w:val="style0"/>
-        <w:rPr/>
-      </w:pPr>
-      <w:r>
-        <w:rPr/>
-        <w:t>Text under heading 20</w:t>
-      </w:r>
-    </w:p>
-    <w:p>
-      <w:pPr>
-        <w:pStyle w:val="style0"/>
-        <w:rPr/>
-      </w:pPr>
-      <w:r>
-        <w:rPr/>
-        <w:t>Line 2 under heading 20</w:t>
-      </w:r>
-    </w:p>
-    <w:p>
-      <w:pPr>
-        <w:pStyle w:val="style0"/>
-        <w:rPr>
-          <w:sz w:val="38"/>
-          <w:szCs w:val="38"/>
-        </w:rPr>
-      </w:pPr>
-      <w:r>
-        <w:rPr>
-          <w:sz w:val="38"/>
-          <w:szCs w:val="38"/>
-        </w:rPr>
-        <w:t>Heading 18</w:t>
-      </w:r>
-    </w:p>
-    <w:p>
-      <w:pPr>
-        <w:pStyle w:val="style0"/>
-        <w:rPr/>
-      </w:pPr>
-      <w:r>
-        <w:rPr/>
-        <w:t>Text under heading 18</w:t>
-      </w:r>
-    </w:p>
-    <w:p>
-      <w:pPr>
-        <w:pStyle w:val="style0"/>
-        <w:rPr/>
-      </w:pPr>
       <w:r>
         <w:rPr/>
         <w:t>Line 2 under heading 18</w:t>
+      </w:r>
+    </w:p>
+    <w:p>
+      <w:pPr>
+        <w:pStyle w:val="style0"/>
+        <w:rPr/>
+      </w:pPr>
+      <w:r>
+        <w:rPr/>
       </w:r>
     </w:p>
     <w:sectPr>

</xml_diff>

<commit_message>
First test for section handling
</commit_message>
<xml_diff>
--- a/tests/Sec005.docx
+++ b/tests/Sec005.docx
@@ -156,14 +156,14 @@
       <w:pPr>
         <w:pStyle w:val="style0"/>
         <w:rPr>
-          <w:sz w:val="38"/>
-          <w:szCs w:val="38"/>
-        </w:rPr>
-      </w:pPr>
-      <w:r>
-        <w:rPr>
-          <w:sz w:val="38"/>
-          <w:szCs w:val="38"/>
+          <w:sz w:val="36"/>
+          <w:szCs w:val="36"/>
+        </w:rPr>
+      </w:pPr>
+      <w:r>
+        <w:rPr>
+          <w:sz w:val="36"/>
+          <w:szCs w:val="36"/>
         </w:rPr>
         <w:t>Heading 18</w:t>
       </w:r>
@@ -219,7 +219,7 @@
       <w:suppressAutoHyphens w:val="true"/>
     </w:pPr>
     <w:rPr>
-      <w:rFonts w:ascii="Liberation Serif" w:cs="Lohit Hindi" w:eastAsia="DejaVu Sans" w:hAnsi="Liberation Serif"/>
+      <w:rFonts w:ascii="Times New Roman" w:cs="Lohit Hindi" w:eastAsia="DejaVu Sans" w:hAnsi="Times New Roman"/>
       <w:color w:val="auto"/>
       <w:sz w:val="24"/>
       <w:szCs w:val="24"/>
@@ -236,7 +236,7 @@
       <w:contextualSpacing w:val="false"/>
     </w:pPr>
     <w:rPr>
-      <w:rFonts w:ascii="Liberation Sans" w:cs="Lohit Hindi" w:eastAsia="DejaVu Sans" w:hAnsi="Liberation Sans"/>
+      <w:rFonts w:ascii="Arial" w:cs="Lohit Hindi" w:eastAsia="DejaVu Sans" w:hAnsi="Arial"/>
       <w:sz w:val="28"/>
       <w:szCs w:val="28"/>
     </w:rPr>

</xml_diff>